<commit_message>
new_plan and finance plan
</commit_message>
<xml_diff>
--- a/404streetwear_business_plan.docx
+++ b/404streetwear_business_plan.docx
@@ -535,31 +535,96 @@
         <w:t>5. Operations Plan</w:t>
       </w:r>
     </w:p>
+    <w:p/>
     <w:p>
+      <w:pPr>
+        <w:rPr>
+          <w:b/>
+          <w:bCs/>
+          <w:lang w:val="ru-KZ"/>
+        </w:rPr>
+      </w:pPr>
       <w:r>
-        <w:t>• **Manufacturing:** Outsourced to certified factories in Shymkent; 90‑day framework agreements with dual suppliers.</w:t>
+        <w:rPr>
+          <w:b/>
+          <w:bCs/>
+          <w:lang w:val="ru-KZ"/>
+        </w:rPr>
+        <w:t>Supply Chain &amp; Production</w:t>
       </w:r>
       <w:r>
+        <w:rPr>
+          <w:b/>
+          <w:bCs/>
+          <w:lang w:val="ru-KZ"/>
+        </w:rPr>
         <w:br/>
-        <w:t>• **Inventory Management:** Reorder point methodology; WMS with barcode scanning.</w:t>
+        <w:t>Country of Origin of Goods: All garments for the first two collections will be manufactured in Turkey and Uzbekistan. Each item will carry a clear “Made in Turkey” or “Made in Uzbekistan” label in full compliance with Kazakhstan customs regulations and WTO labelling standards.</w:t>
+      </w:r>
+    </w:p>
+    <w:p>
+      <w:pPr>
+        <w:rPr>
+          <w:b/>
+          <w:bCs/>
+          <w:lang w:val="ru-KZ"/>
+        </w:rPr>
+      </w:pPr>
+      <w:r>
+        <w:rPr>
+          <w:b/>
+          <w:bCs/>
+          <w:lang w:val="ru-KZ"/>
+        </w:rPr>
+        <w:t>• Manufacturing: Certified partners in Istanbul (Turkey) and Tashkent (Uzbekistan); 90-day framework agreements with dual suppliers.</w:t>
       </w:r>
       <w:r>
+        <w:rPr>
+          <w:b/>
+          <w:bCs/>
+          <w:lang w:val="ru-KZ"/>
+        </w:rPr>
         <w:br/>
-        <w:t>• **Facilities:** 200 m² warehouse (class B), 80 m² studio office.</w:t>
+        <w:t>• Inventory Management: Reorder-point methodology; WMS with barcode scanning.</w:t>
       </w:r>
       <w:r>
+        <w:rPr>
+          <w:b/>
+          <w:bCs/>
+          <w:lang w:val="ru-KZ"/>
+        </w:rPr>
         <w:br/>
-        <w:t>• **Technology Stack:** Shopify, Klaviyo, Canva Pro, Adobe CC.</w:t>
+        <w:t>• Facilities: 200 m² warehouse (class B) in Shymkent; 80 m² studio office.</w:t>
       </w:r>
       <w:r>
+        <w:rPr>
+          <w:b/>
+          <w:bCs/>
+          <w:lang w:val="ru-KZ"/>
+        </w:rPr>
         <w:br/>
-        <w:t>• **Quality Control:** AQL 2.5 pre‑shipment inspection; random in‑house checks.</w:t>
+        <w:t>• Technology Stack: Shopify, Klaviyo, Canva Pro, Adobe CC.</w:t>
       </w:r>
       <w:r>
+        <w:rPr>
+          <w:b/>
+          <w:bCs/>
+          <w:lang w:val="ru-KZ"/>
+        </w:rPr>
         <w:br/>
-        <w:t>• **Security:** CCTV, two‑shift guard at pop‑up; insurance against theft &amp; fire.</w:t>
+        <w:t>• Quality Control: AQL 2.5 pre-shipment inspection; random in-house checks.</w:t>
+      </w:r>
+      <w:r>
+        <w:rPr>
+          <w:b/>
+          <w:bCs/>
+          <w:lang w:val="ru-KZ"/>
+        </w:rPr>
+        <w:br/>
+        <w:t>• Security: CCTV, two-shift guard at pop-up; insurance against theft &amp; fire.</w:t>
       </w:r>
     </w:p>
+    <w:p/>
     <w:p>
       <w:pPr>
         <w:pStyle w:val="1"/>
@@ -810,6 +875,7 @@
     </w:p>
     <w:p>
       <w:r>
+        <w:lastRenderedPageBreak/>
         <w:t>• Year 1 Revenue: ₸108 million; gross margin 61 %; net loss ₸6 million.</w:t>
       </w:r>
     </w:p>
@@ -833,7 +899,6 @@
         <w:pStyle w:val="1"/>
       </w:pPr>
       <w:r>
-        <w:lastRenderedPageBreak/>
         <w:t>8. Risk Analysis &amp; Mitigation</w:t>
       </w:r>
     </w:p>
@@ -1128,6 +1193,7 @@
         <w:pStyle w:val="1"/>
       </w:pPr>
       <w:r>
+        <w:lastRenderedPageBreak/>
         <w:t>10. Appendices</w:t>
       </w:r>
     </w:p>
@@ -1976,7 +2042,6 @@
   <w:style w:type="character" w:default="1" w:styleId="a2">
     <w:name w:val="Default Paragraph Font"/>
     <w:uiPriority w:val="1"/>
-    <w:semiHidden/>
     <w:unhideWhenUsed/>
   </w:style>
   <w:style w:type="table" w:default="1" w:styleId="a3">

</xml_diff>